<commit_message>
change in practical no:- 4
</commit_message>
<xml_diff>
--- a/Practical 4 se.docx
+++ b/Practical 4 se.docx
@@ -1,6 +1,6 @@
 
 <file path=word/document.xml><?xml version="1.0" encoding="utf-8"?>
-<w:document xmlns:wpc="http://schemas.microsoft.com/office/word/2010/wordprocessingCanvas" xmlns:cx="http://schemas.microsoft.com/office/drawing/2014/chartex" xmlns:cx1="http://schemas.microsoft.com/office/drawing/2015/9/8/chartex" xmlns:cx2="http://schemas.microsoft.com/office/drawing/2015/10/21/chartex" xmlns:cx3="http://schemas.microsoft.com/office/drawing/2016/5/9/chartex" xmlns:cx4="http://schemas.microsoft.com/office/drawing/2016/5/10/chartex" xmlns:cx5="http://schemas.microsoft.com/office/drawing/2016/5/11/chartex" xmlns:cx6="http://schemas.microsoft.com/office/drawing/2016/5/12/chartex" xmlns:cx7="http://schemas.microsoft.com/office/drawing/2016/5/13/chartex" xmlns:cx8="http://schemas.microsoft.com/office/drawing/2016/5/14/chartex" xmlns:mc="http://schemas.openxmlformats.org/markup-compatibility/2006" xmlns:aink="http://schemas.microsoft.com/office/drawing/2016/ink" xmlns:am3d="http://schemas.microsoft.com/office/drawing/2017/model3d" xmlns:o="urn:schemas-microsoft-com:office:office" xmlns:oel="http://schemas.microsoft.com/office/2019/extlst" xmlns:r="http://schemas.openxmlformats.org/officeDocument/2006/relationships" xmlns:m="http://schemas.openxmlformats.org/officeDocument/2006/math" xmlns:v="urn:schemas-microsoft-com:vml" xmlns:wp14="http://schemas.microsoft.com/office/word/2010/wordprocessingDrawing" xmlns:wp="http://schemas.openxmlformats.org/drawingml/2006/wordprocessingDrawing" xmlns:w10="urn:schemas-microsoft-com:office:word" xmlns:w="http://schemas.openxmlformats.org/wordprocessingml/2006/main" xmlns:w14="http://schemas.microsoft.com/office/word/2010/wordml" xmlns:w15="http://schemas.microsoft.com/office/word/2012/wordml" xmlns:w16cex="http://schemas.microsoft.com/office/word/2018/wordml/cex" xmlns:w16cid="http://schemas.microsoft.com/office/word/2016/wordml/cid" xmlns:w16="http://schemas.microsoft.com/office/word/2018/wordml" xmlns:w16sdtdh="http://schemas.microsoft.com/office/word/2020/wordml/sdtdatahash" xmlns:w16se="http://schemas.microsoft.com/office/word/2015/wordml/symex" xmlns:wpg="http://schemas.microsoft.com/office/word/2010/wordprocessingGroup" xmlns:wpi="http://schemas.microsoft.com/office/word/2010/wordprocessingInk" xmlns:wne="http://schemas.microsoft.com/office/word/2006/wordml" xmlns:wps="http://schemas.microsoft.com/office/word/2010/wordprocessingShape" mc:Ignorable="w14 w15 w16se w16cid w16 w16cex w16sdtdh wp14">
+<w:document xmlns:wpc="http://schemas.microsoft.com/office/word/2010/wordprocessingCanvas" xmlns:mc="http://schemas.openxmlformats.org/markup-compatibility/2006" xmlns:o="urn:schemas-microsoft-com:office:office" xmlns:r="http://schemas.openxmlformats.org/officeDocument/2006/relationships" xmlns:m="http://schemas.openxmlformats.org/officeDocument/2006/math" xmlns:v="urn:schemas-microsoft-com:vml" xmlns:wp14="http://schemas.microsoft.com/office/word/2010/wordprocessingDrawing" xmlns:wp="http://schemas.openxmlformats.org/drawingml/2006/wordprocessingDrawing" xmlns:w10="urn:schemas-microsoft-com:office:word" xmlns:w="http://schemas.openxmlformats.org/wordprocessingml/2006/main" xmlns:w14="http://schemas.microsoft.com/office/word/2010/wordml" xmlns:w15="http://schemas.microsoft.com/office/word/2012/wordml" xmlns:wpg="http://schemas.microsoft.com/office/word/2010/wordprocessingGroup" xmlns:wpi="http://schemas.microsoft.com/office/word/2010/wordprocessingInk" xmlns:wne="http://schemas.microsoft.com/office/word/2006/wordml" xmlns:wps="http://schemas.microsoft.com/office/word/2010/wordprocessingShape" mc:Ignorable="w14 w15 wp14">
   <w:body>
     <w:p>
       <w:pPr>
@@ -19,9 +19,10 @@
           <w:sz w:val="40"/>
           <w:szCs w:val="40"/>
         </w:rPr>
-        <w:t xml:space="preserve">Practical </w:t>
+        <w:t>Practi</w:t>
       </w:r>
-      <w:proofErr w:type="gramStart"/>
+      <w:bookmarkStart w:id="0" w:name="_GoBack"/>
+      <w:bookmarkEnd w:id="0"/>
       <w:r>
         <w:rPr>
           <w:b/>
@@ -29,9 +30,8 @@
           <w:sz w:val="40"/>
           <w:szCs w:val="40"/>
         </w:rPr>
-        <w:t>4 :</w:t>
+        <w:t xml:space="preserve">cal </w:t>
       </w:r>
-      <w:proofErr w:type="gramEnd"/>
       <w:r>
         <w:rPr>
           <w:b/>
@@ -39,7 +39,7 @@
           <w:sz w:val="40"/>
           <w:szCs w:val="40"/>
         </w:rPr>
-        <w:t>-</w:t>
+        <w:t>no:- 4</w:t>
       </w:r>
     </w:p>
     <w:p>
@@ -88,7 +88,6 @@
           </w:tcPr>
           <w:p>
             <w:pPr>
-              <w:spacing w:after="0" w:line="240" w:lineRule="auto"/>
               <w:jc w:val="center"/>
               <w:rPr>
                 <w:rFonts w:ascii="Segoe UI" w:eastAsia="Times New Roman" w:hAnsi="Segoe UI" w:cs="Segoe UI"/>
@@ -341,7 +340,6 @@
           </w:tcPr>
           <w:p>
             <w:pPr>
-              <w:spacing w:after="0" w:line="240" w:lineRule="auto"/>
               <w:rPr>
                 <w:rFonts w:ascii="Segoe UI" w:eastAsia="Times New Roman" w:hAnsi="Segoe UI" w:cs="Segoe UI"/>
                 <w:color w:val="0D0D0D"/>
@@ -373,7 +371,6 @@
           </w:tcPr>
           <w:p>
             <w:pPr>
-              <w:spacing w:after="0" w:line="240" w:lineRule="auto"/>
               <w:rPr>
                 <w:rFonts w:ascii="Segoe UI" w:eastAsia="Times New Roman" w:hAnsi="Segoe UI" w:cs="Segoe UI"/>
                 <w:color w:val="0D0D0D"/>
@@ -405,7 +402,6 @@
           </w:tcPr>
           <w:p>
             <w:pPr>
-              <w:spacing w:after="0" w:line="240" w:lineRule="auto"/>
               <w:rPr>
                 <w:rFonts w:ascii="Segoe UI" w:eastAsia="Times New Roman" w:hAnsi="Segoe UI" w:cs="Segoe UI"/>
                 <w:color w:val="0D0D0D"/>
@@ -437,7 +433,6 @@
           </w:tcPr>
           <w:p>
             <w:pPr>
-              <w:spacing w:after="0" w:line="240" w:lineRule="auto"/>
               <w:rPr>
                 <w:rFonts w:ascii="Segoe UI" w:eastAsia="Times New Roman" w:hAnsi="Segoe UI" w:cs="Segoe UI"/>
                 <w:color w:val="0D0D0D"/>
@@ -469,7 +464,6 @@
           </w:tcPr>
           <w:p>
             <w:pPr>
-              <w:spacing w:after="0" w:line="240" w:lineRule="auto"/>
               <w:rPr>
                 <w:rFonts w:ascii="Segoe UI" w:eastAsia="Times New Roman" w:hAnsi="Segoe UI" w:cs="Segoe UI"/>
                 <w:color w:val="0D0D0D"/>
@@ -506,7 +500,6 @@
           </w:tcPr>
           <w:p>
             <w:pPr>
-              <w:spacing w:after="0" w:line="240" w:lineRule="auto"/>
               <w:rPr>
                 <w:rFonts w:ascii="Segoe UI" w:eastAsia="Times New Roman" w:hAnsi="Segoe UI" w:cs="Segoe UI"/>
                 <w:color w:val="0D0D0D"/>
@@ -538,7 +531,6 @@
           </w:tcPr>
           <w:p>
             <w:pPr>
-              <w:spacing w:after="0" w:line="240" w:lineRule="auto"/>
               <w:rPr>
                 <w:rFonts w:ascii="Segoe UI" w:eastAsia="Times New Roman" w:hAnsi="Segoe UI" w:cs="Segoe UI"/>
                 <w:color w:val="0D0D0D"/>
@@ -570,7 +562,6 @@
           </w:tcPr>
           <w:p>
             <w:pPr>
-              <w:spacing w:after="0" w:line="240" w:lineRule="auto"/>
               <w:rPr>
                 <w:rFonts w:ascii="Segoe UI" w:eastAsia="Times New Roman" w:hAnsi="Segoe UI" w:cs="Segoe UI"/>
                 <w:color w:val="0D0D0D"/>
@@ -602,7 +593,6 @@
           </w:tcPr>
           <w:p>
             <w:pPr>
-              <w:spacing w:after="0" w:line="240" w:lineRule="auto"/>
               <w:rPr>
                 <w:rFonts w:ascii="Segoe UI" w:eastAsia="Times New Roman" w:hAnsi="Segoe UI" w:cs="Segoe UI"/>
                 <w:color w:val="0D0D0D"/>
@@ -634,7 +624,6 @@
           </w:tcPr>
           <w:p>
             <w:pPr>
-              <w:spacing w:after="0" w:line="240" w:lineRule="auto"/>
               <w:rPr>
                 <w:rFonts w:ascii="Segoe UI" w:eastAsia="Times New Roman" w:hAnsi="Segoe UI" w:cs="Segoe UI"/>
                 <w:color w:val="0D0D0D"/>
@@ -666,7 +655,6 @@
           </w:tcPr>
           <w:p>
             <w:pPr>
-              <w:spacing w:after="0" w:line="240" w:lineRule="auto"/>
               <w:rPr>
                 <w:rFonts w:ascii="Segoe UI" w:eastAsia="Times New Roman" w:hAnsi="Segoe UI" w:cs="Segoe UI"/>
                 <w:color w:val="0D0D0D"/>
@@ -703,7 +691,6 @@
           </w:tcPr>
           <w:p>
             <w:pPr>
-              <w:spacing w:after="0" w:line="240" w:lineRule="auto"/>
               <w:rPr>
                 <w:rFonts w:ascii="Segoe UI" w:eastAsia="Times New Roman" w:hAnsi="Segoe UI" w:cs="Segoe UI"/>
                 <w:color w:val="0D0D0D"/>
@@ -735,7 +722,6 @@
           </w:tcPr>
           <w:p>
             <w:pPr>
-              <w:spacing w:after="0" w:line="240" w:lineRule="auto"/>
               <w:rPr>
                 <w:rFonts w:ascii="Segoe UI" w:eastAsia="Times New Roman" w:hAnsi="Segoe UI" w:cs="Segoe UI"/>
                 <w:color w:val="0D0D0D"/>
@@ -767,7 +753,6 @@
           </w:tcPr>
           <w:p>
             <w:pPr>
-              <w:spacing w:after="0" w:line="240" w:lineRule="auto"/>
               <w:rPr>
                 <w:rFonts w:ascii="Segoe UI" w:eastAsia="Times New Roman" w:hAnsi="Segoe UI" w:cs="Segoe UI"/>
                 <w:color w:val="0D0D0D"/>
@@ -799,7 +784,6 @@
           </w:tcPr>
           <w:p>
             <w:pPr>
-              <w:spacing w:after="0" w:line="240" w:lineRule="auto"/>
               <w:rPr>
                 <w:rFonts w:ascii="Segoe UI" w:eastAsia="Times New Roman" w:hAnsi="Segoe UI" w:cs="Segoe UI"/>
                 <w:color w:val="0D0D0D"/>
@@ -831,7 +815,6 @@
           </w:tcPr>
           <w:p>
             <w:pPr>
-              <w:spacing w:after="0" w:line="240" w:lineRule="auto"/>
               <w:rPr>
                 <w:rFonts w:ascii="Segoe UI" w:eastAsia="Times New Roman" w:hAnsi="Segoe UI" w:cs="Segoe UI"/>
                 <w:color w:val="0D0D0D"/>
@@ -863,7 +846,6 @@
           </w:tcPr>
           <w:p>
             <w:pPr>
-              <w:spacing w:after="0" w:line="240" w:lineRule="auto"/>
               <w:rPr>
                 <w:rFonts w:ascii="Segoe UI" w:eastAsia="Times New Roman" w:hAnsi="Segoe UI" w:cs="Segoe UI"/>
                 <w:color w:val="0D0D0D"/>
@@ -900,7 +882,6 @@
           </w:tcPr>
           <w:p>
             <w:pPr>
-              <w:spacing w:after="0" w:line="240" w:lineRule="auto"/>
               <w:rPr>
                 <w:rFonts w:ascii="Segoe UI" w:eastAsia="Times New Roman" w:hAnsi="Segoe UI" w:cs="Segoe UI"/>
                 <w:color w:val="0D0D0D"/>
@@ -932,7 +913,6 @@
           </w:tcPr>
           <w:p>
             <w:pPr>
-              <w:spacing w:after="0" w:line="240" w:lineRule="auto"/>
               <w:rPr>
                 <w:rFonts w:ascii="Segoe UI" w:eastAsia="Times New Roman" w:hAnsi="Segoe UI" w:cs="Segoe UI"/>
                 <w:color w:val="0D0D0D"/>
@@ -964,7 +944,6 @@
           </w:tcPr>
           <w:p>
             <w:pPr>
-              <w:spacing w:after="0" w:line="240" w:lineRule="auto"/>
               <w:rPr>
                 <w:rFonts w:ascii="Segoe UI" w:eastAsia="Times New Roman" w:hAnsi="Segoe UI" w:cs="Segoe UI"/>
                 <w:color w:val="0D0D0D"/>
@@ -996,7 +975,6 @@
           </w:tcPr>
           <w:p>
             <w:pPr>
-              <w:spacing w:after="0" w:line="240" w:lineRule="auto"/>
               <w:rPr>
                 <w:rFonts w:ascii="Segoe UI" w:eastAsia="Times New Roman" w:hAnsi="Segoe UI" w:cs="Segoe UI"/>
                 <w:color w:val="0D0D0D"/>
@@ -1028,7 +1006,6 @@
           </w:tcPr>
           <w:p>
             <w:pPr>
-              <w:spacing w:after="0" w:line="240" w:lineRule="auto"/>
               <w:rPr>
                 <w:rFonts w:ascii="Segoe UI" w:eastAsia="Times New Roman" w:hAnsi="Segoe UI" w:cs="Segoe UI"/>
                 <w:color w:val="0D0D0D"/>
@@ -1060,7 +1037,6 @@
           </w:tcPr>
           <w:p>
             <w:pPr>
-              <w:spacing w:after="0" w:line="240" w:lineRule="auto"/>
               <w:rPr>
                 <w:rFonts w:ascii="Segoe UI" w:eastAsia="Times New Roman" w:hAnsi="Segoe UI" w:cs="Segoe UI"/>
                 <w:color w:val="0D0D0D"/>
@@ -1097,7 +1073,6 @@
           </w:tcPr>
           <w:p>
             <w:pPr>
-              <w:spacing w:after="0" w:line="240" w:lineRule="auto"/>
               <w:rPr>
                 <w:rFonts w:ascii="Segoe UI" w:eastAsia="Times New Roman" w:hAnsi="Segoe UI" w:cs="Segoe UI"/>
                 <w:color w:val="0D0D0D"/>
@@ -1129,7 +1104,6 @@
           </w:tcPr>
           <w:p>
             <w:pPr>
-              <w:spacing w:after="0" w:line="240" w:lineRule="auto"/>
               <w:rPr>
                 <w:rFonts w:ascii="Segoe UI" w:eastAsia="Times New Roman" w:hAnsi="Segoe UI" w:cs="Segoe UI"/>
                 <w:color w:val="0D0D0D"/>
@@ -1161,7 +1135,6 @@
           </w:tcPr>
           <w:p>
             <w:pPr>
-              <w:spacing w:after="0" w:line="240" w:lineRule="auto"/>
               <w:rPr>
                 <w:rFonts w:ascii="Segoe UI" w:eastAsia="Times New Roman" w:hAnsi="Segoe UI" w:cs="Segoe UI"/>
                 <w:color w:val="0D0D0D"/>
@@ -1193,7 +1166,6 @@
           </w:tcPr>
           <w:p>
             <w:pPr>
-              <w:spacing w:after="0" w:line="240" w:lineRule="auto"/>
               <w:rPr>
                 <w:rFonts w:ascii="Segoe UI" w:eastAsia="Times New Roman" w:hAnsi="Segoe UI" w:cs="Segoe UI"/>
                 <w:color w:val="0D0D0D"/>
@@ -1225,7 +1197,6 @@
           </w:tcPr>
           <w:p>
             <w:pPr>
-              <w:spacing w:after="0" w:line="240" w:lineRule="auto"/>
               <w:rPr>
                 <w:rFonts w:ascii="Segoe UI" w:eastAsia="Times New Roman" w:hAnsi="Segoe UI" w:cs="Segoe UI"/>
                 <w:color w:val="0D0D0D"/>
@@ -1257,7 +1228,6 @@
           </w:tcPr>
           <w:p>
             <w:pPr>
-              <w:spacing w:after="0" w:line="240" w:lineRule="auto"/>
               <w:rPr>
                 <w:rFonts w:ascii="Segoe UI" w:eastAsia="Times New Roman" w:hAnsi="Segoe UI" w:cs="Segoe UI"/>
                 <w:color w:val="0D0D0D"/>
@@ -1294,7 +1264,6 @@
           </w:tcPr>
           <w:p>
             <w:pPr>
-              <w:spacing w:after="0" w:line="240" w:lineRule="auto"/>
               <w:rPr>
                 <w:rFonts w:ascii="Segoe UI" w:eastAsia="Times New Roman" w:hAnsi="Segoe UI" w:cs="Segoe UI"/>
                 <w:color w:val="0D0D0D"/>
@@ -1326,7 +1295,6 @@
           </w:tcPr>
           <w:p>
             <w:pPr>
-              <w:spacing w:after="0" w:line="240" w:lineRule="auto"/>
               <w:rPr>
                 <w:rFonts w:ascii="Segoe UI" w:eastAsia="Times New Roman" w:hAnsi="Segoe UI" w:cs="Segoe UI"/>
                 <w:color w:val="0D0D0D"/>
@@ -1358,7 +1326,6 @@
           </w:tcPr>
           <w:p>
             <w:pPr>
-              <w:spacing w:after="0" w:line="240" w:lineRule="auto"/>
               <w:rPr>
                 <w:rFonts w:ascii="Segoe UI" w:eastAsia="Times New Roman" w:hAnsi="Segoe UI" w:cs="Segoe UI"/>
                 <w:color w:val="0D0D0D"/>
@@ -1390,7 +1357,6 @@
           </w:tcPr>
           <w:p>
             <w:pPr>
-              <w:spacing w:after="0" w:line="240" w:lineRule="auto"/>
               <w:rPr>
                 <w:rFonts w:ascii="Segoe UI" w:eastAsia="Times New Roman" w:hAnsi="Segoe UI" w:cs="Segoe UI"/>
                 <w:color w:val="0D0D0D"/>
@@ -1422,7 +1388,6 @@
           </w:tcPr>
           <w:p>
             <w:pPr>
-              <w:spacing w:after="0" w:line="240" w:lineRule="auto"/>
               <w:rPr>
                 <w:rFonts w:ascii="Segoe UI" w:eastAsia="Times New Roman" w:hAnsi="Segoe UI" w:cs="Segoe UI"/>
                 <w:color w:val="0D0D0D"/>
@@ -1454,7 +1419,6 @@
           </w:tcPr>
           <w:p>
             <w:pPr>
-              <w:spacing w:after="0" w:line="240" w:lineRule="auto"/>
               <w:rPr>
                 <w:rFonts w:ascii="Segoe UI" w:eastAsia="Times New Roman" w:hAnsi="Segoe UI" w:cs="Segoe UI"/>
                 <w:color w:val="0D0D0D"/>
@@ -1491,7 +1455,6 @@
           </w:tcPr>
           <w:p>
             <w:pPr>
-              <w:spacing w:after="0" w:line="240" w:lineRule="auto"/>
               <w:rPr>
                 <w:rFonts w:ascii="Segoe UI" w:eastAsia="Times New Roman" w:hAnsi="Segoe UI" w:cs="Segoe UI"/>
                 <w:color w:val="0D0D0D"/>
@@ -1523,7 +1486,6 @@
           </w:tcPr>
           <w:p>
             <w:pPr>
-              <w:spacing w:after="0" w:line="240" w:lineRule="auto"/>
               <w:rPr>
                 <w:rFonts w:ascii="Segoe UI" w:eastAsia="Times New Roman" w:hAnsi="Segoe UI" w:cs="Segoe UI"/>
                 <w:color w:val="0D0D0D"/>
@@ -1555,7 +1517,6 @@
           </w:tcPr>
           <w:p>
             <w:pPr>
-              <w:spacing w:after="0" w:line="240" w:lineRule="auto"/>
               <w:rPr>
                 <w:rFonts w:ascii="Segoe UI" w:eastAsia="Times New Roman" w:hAnsi="Segoe UI" w:cs="Segoe UI"/>
                 <w:color w:val="0D0D0D"/>
@@ -1587,7 +1548,6 @@
           </w:tcPr>
           <w:p>
             <w:pPr>
-              <w:spacing w:after="0" w:line="240" w:lineRule="auto"/>
               <w:rPr>
                 <w:rFonts w:ascii="Segoe UI" w:eastAsia="Times New Roman" w:hAnsi="Segoe UI" w:cs="Segoe UI"/>
                 <w:color w:val="0D0D0D"/>
@@ -1619,7 +1579,6 @@
           </w:tcPr>
           <w:p>
             <w:pPr>
-              <w:spacing w:after="0" w:line="240" w:lineRule="auto"/>
               <w:rPr>
                 <w:rFonts w:ascii="Segoe UI" w:eastAsia="Times New Roman" w:hAnsi="Segoe UI" w:cs="Segoe UI"/>
                 <w:color w:val="0D0D0D"/>
@@ -1651,7 +1610,6 @@
           </w:tcPr>
           <w:p>
             <w:pPr>
-              <w:spacing w:after="0" w:line="240" w:lineRule="auto"/>
               <w:rPr>
                 <w:rFonts w:ascii="Segoe UI" w:eastAsia="Times New Roman" w:hAnsi="Segoe UI" w:cs="Segoe UI"/>
                 <w:color w:val="0D0D0D"/>
@@ -1688,7 +1646,6 @@
           </w:tcPr>
           <w:p>
             <w:pPr>
-              <w:spacing w:after="0" w:line="240" w:lineRule="auto"/>
               <w:rPr>
                 <w:rFonts w:ascii="Segoe UI" w:eastAsia="Times New Roman" w:hAnsi="Segoe UI" w:cs="Segoe UI"/>
                 <w:color w:val="0D0D0D"/>
@@ -1720,7 +1677,6 @@
           </w:tcPr>
           <w:p>
             <w:pPr>
-              <w:spacing w:after="0" w:line="240" w:lineRule="auto"/>
               <w:rPr>
                 <w:rFonts w:ascii="Segoe UI" w:eastAsia="Times New Roman" w:hAnsi="Segoe UI" w:cs="Segoe UI"/>
                 <w:color w:val="0D0D0D"/>
@@ -1752,7 +1708,6 @@
           </w:tcPr>
           <w:p>
             <w:pPr>
-              <w:spacing w:after="0" w:line="240" w:lineRule="auto"/>
               <w:rPr>
                 <w:rFonts w:ascii="Segoe UI" w:eastAsia="Times New Roman" w:hAnsi="Segoe UI" w:cs="Segoe UI"/>
                 <w:color w:val="0D0D0D"/>
@@ -1784,7 +1739,6 @@
           </w:tcPr>
           <w:p>
             <w:pPr>
-              <w:spacing w:after="0" w:line="240" w:lineRule="auto"/>
               <w:rPr>
                 <w:rFonts w:ascii="Segoe UI" w:eastAsia="Times New Roman" w:hAnsi="Segoe UI" w:cs="Segoe UI"/>
                 <w:color w:val="0D0D0D"/>
@@ -1816,7 +1770,6 @@
           </w:tcPr>
           <w:p>
             <w:pPr>
-              <w:spacing w:after="0" w:line="240" w:lineRule="auto"/>
               <w:rPr>
                 <w:rFonts w:ascii="Segoe UI" w:eastAsia="Times New Roman" w:hAnsi="Segoe UI" w:cs="Segoe UI"/>
                 <w:color w:val="0D0D0D"/>
@@ -1848,7 +1801,6 @@
           </w:tcPr>
           <w:p>
             <w:pPr>
-              <w:spacing w:after="0" w:line="240" w:lineRule="auto"/>
               <w:rPr>
                 <w:rFonts w:ascii="Segoe UI" w:eastAsia="Times New Roman" w:hAnsi="Segoe UI" w:cs="Segoe UI"/>
                 <w:color w:val="0D0D0D"/>
@@ -1908,7 +1860,7 @@
 </file>
 
 <file path=word/styles.xml><?xml version="1.0" encoding="utf-8"?>
-<w:styles xmlns:mc="http://schemas.openxmlformats.org/markup-compatibility/2006" xmlns:r="http://schemas.openxmlformats.org/officeDocument/2006/relationships" xmlns:w="http://schemas.openxmlformats.org/wordprocessingml/2006/main" xmlns:w14="http://schemas.microsoft.com/office/word/2010/wordml" xmlns:w15="http://schemas.microsoft.com/office/word/2012/wordml" xmlns:w16cex="http://schemas.microsoft.com/office/word/2018/wordml/cex" xmlns:w16cid="http://schemas.microsoft.com/office/word/2016/wordml/cid" xmlns:w16="http://schemas.microsoft.com/office/word/2018/wordml" xmlns:w16sdtdh="http://schemas.microsoft.com/office/word/2020/wordml/sdtdatahash" xmlns:w16se="http://schemas.microsoft.com/office/word/2015/wordml/symex" mc:Ignorable="w14 w15 w16se w16cid w16 w16cex w16sdtdh">
+<w:styles xmlns:mc="http://schemas.openxmlformats.org/markup-compatibility/2006" xmlns:r="http://schemas.openxmlformats.org/officeDocument/2006/relationships" xmlns:w="http://schemas.openxmlformats.org/wordprocessingml/2006/main" xmlns:w14="http://schemas.microsoft.com/office/word/2010/wordml" xmlns:w15="http://schemas.microsoft.com/office/word/2012/wordml" mc:Ignorable="w14 w15">
   <w:docDefaults>
     <w:rPrDefault>
       <w:rPr>
@@ -1925,7 +1877,7 @@
       </w:pPr>
     </w:pPrDefault>
   </w:docDefaults>
-  <w:latentStyles w:defLockedState="0" w:defUIPriority="99" w:defSemiHidden="0" w:defUnhideWhenUsed="0" w:defQFormat="0" w:count="376">
+  <w:latentStyles w:defLockedState="0" w:defUIPriority="99" w:defSemiHidden="0" w:defUnhideWhenUsed="0" w:defQFormat="0" w:count="371">
     <w:lsdException w:name="Normal" w:uiPriority="0" w:qFormat="1"/>
     <w:lsdException w:name="heading 1" w:uiPriority="9" w:qFormat="1"/>
     <w:lsdException w:name="heading 2" w:semiHidden="1" w:uiPriority="9" w:unhideWhenUsed="1" w:qFormat="1"/>
@@ -2297,11 +2249,6 @@
     <w:lsdException w:name="List Table 5 Dark Accent 6" w:uiPriority="50"/>
     <w:lsdException w:name="List Table 6 Colorful Accent 6" w:uiPriority="51"/>
     <w:lsdException w:name="List Table 7 Colorful Accent 6" w:uiPriority="52"/>
-    <w:lsdException w:name="Mention" w:semiHidden="1" w:unhideWhenUsed="1"/>
-    <w:lsdException w:name="Smart Hyperlink" w:semiHidden="1" w:unhideWhenUsed="1"/>
-    <w:lsdException w:name="Hashtag" w:semiHidden="1" w:unhideWhenUsed="1"/>
-    <w:lsdException w:name="Unresolved Mention" w:semiHidden="1" w:unhideWhenUsed="1"/>
-    <w:lsdException w:name="Smart Link" w:semiHidden="1" w:unhideWhenUsed="1"/>
   </w:latentStyles>
   <w:style w:type="paragraph" w:default="1" w:styleId="Normal">
     <w:name w:val="Normal"/>
@@ -2346,6 +2293,7 @@
       <w:spacing w:after="0" w:line="240" w:lineRule="auto"/>
     </w:pPr>
     <w:tblPr>
+      <w:tblInd w:w="0" w:type="dxa"/>
       <w:tblBorders>
         <w:top w:val="single" w:sz="4" w:space="0" w:color="BFBFBF" w:themeColor="background1" w:themeShade="BF"/>
         <w:left w:val="single" w:sz="4" w:space="0" w:color="BFBFBF" w:themeColor="background1" w:themeShade="BF"/>
@@ -2354,6 +2302,12 @@
         <w:insideH w:val="single" w:sz="4" w:space="0" w:color="BFBFBF" w:themeColor="background1" w:themeShade="BF"/>
         <w:insideV w:val="single" w:sz="4" w:space="0" w:color="BFBFBF" w:themeColor="background1" w:themeShade="BF"/>
       </w:tblBorders>
+      <w:tblCellMar>
+        <w:top w:w="0" w:type="dxa"/>
+        <w:left w:w="108" w:type="dxa"/>
+        <w:bottom w:w="0" w:type="dxa"/>
+        <w:right w:w="108" w:type="dxa"/>
+      </w:tblCellMar>
     </w:tblPr>
   </w:style>
   <w:style w:type="table" w:styleId="TableGrid">
@@ -2365,6 +2319,7 @@
       <w:spacing w:after="0" w:line="240" w:lineRule="auto"/>
     </w:pPr>
     <w:tblPr>
+      <w:tblInd w:w="0" w:type="dxa"/>
       <w:tblBorders>
         <w:top w:val="single" w:sz="4" w:space="0" w:color="auto"/>
         <w:left w:val="single" w:sz="4" w:space="0" w:color="auto"/>
@@ -2373,6 +2328,12 @@
         <w:insideH w:val="single" w:sz="4" w:space="0" w:color="auto"/>
         <w:insideV w:val="single" w:sz="4" w:space="0" w:color="auto"/>
       </w:tblBorders>
+      <w:tblCellMar>
+        <w:top w:w="0" w:type="dxa"/>
+        <w:left w:w="108" w:type="dxa"/>
+        <w:bottom w:w="0" w:type="dxa"/>
+        <w:right w:w="108" w:type="dxa"/>
+      </w:tblCellMar>
     </w:tblPr>
   </w:style>
   <w:style w:type="table" w:styleId="PlainTable3">
@@ -2386,6 +2347,13 @@
     <w:tblPr>
       <w:tblStyleRowBandSize w:val="1"/>
       <w:tblStyleColBandSize w:val="1"/>
+      <w:tblInd w:w="0" w:type="dxa"/>
+      <w:tblCellMar>
+        <w:top w:w="0" w:type="dxa"/>
+        <w:left w:w="108" w:type="dxa"/>
+        <w:bottom w:w="0" w:type="dxa"/>
+        <w:right w:w="108" w:type="dxa"/>
+      </w:tblCellMar>
     </w:tblPr>
     <w:tblStylePr w:type="firstRow">
       <w:rPr>

</xml_diff>